<commit_message>
Merge branches 'branch_424' and 'master' of https://github.com/java-baimugudu/1607C into branch_424
# Conflicts:
#	resume/徐强C简历.docx
</commit_message>
<xml_diff>
--- a/resume/朱嘉奇A简历.docx
+++ b/resume/朱嘉奇A简历.docx
@@ -439,6 +439,8 @@
         </w:rPr>
         <w:t>期望薪资：面议</w:t>
       </w:r>
+      <w:bookmarkStart w:id="0" w:name="_GoBack"/>
+      <w:bookmarkEnd w:id="0"/>
     </w:p>
     <w:p>
       <w:pPr>
@@ -527,7 +529,14 @@
           <w:rFonts w:ascii="华文中宋" w:eastAsia="华文中宋" w:hAnsi="华文中宋" w:hint="eastAsia"/>
           <w:szCs w:val="21"/>
         </w:rPr>
-        <w:t>xxx有限公司    java工程师</w:t>
+        <w:t>北京科维达科技发展</w:t>
+      </w:r>
+      <w:r>
+        <w:rPr>
+          <w:rFonts w:ascii="华文中宋" w:eastAsia="华文中宋" w:hAnsi="华文中宋" w:hint="eastAsia"/>
+          <w:szCs w:val="21"/>
+        </w:rPr>
+        <w:t>有限公司    java工程师</w:t>
       </w:r>
     </w:p>
     <w:p>
@@ -611,9 +620,9 @@
           <w:szCs w:val="21"/>
         </w:rPr>
       </w:pPr>
-      <w:bookmarkStart w:id="0" w:name="OLE_LINK7"/>
-      <w:bookmarkStart w:id="1" w:name="OLE_LINK8"/>
-      <w:bookmarkStart w:id="2" w:name="OLE_LINK9"/>
+      <w:bookmarkStart w:id="1" w:name="OLE_LINK7"/>
+      <w:bookmarkStart w:id="2" w:name="OLE_LINK8"/>
+      <w:bookmarkStart w:id="3" w:name="OLE_LINK9"/>
       <w:r>
         <w:rPr>
           <w:rFonts w:ascii="华文中宋" w:eastAsia="华文中宋" w:hAnsi="华文中宋" w:hint="eastAsia"/>
@@ -630,20 +639,35 @@
           <w:szCs w:val="21"/>
         </w:rPr>
       </w:pPr>
-      <w:r>
-        <w:rPr>
-          <w:rFonts w:ascii="华文中宋" w:eastAsia="华文中宋" w:hAnsi="华文中宋"/>
-          <w:szCs w:val="21"/>
-        </w:rPr>
-        <w:t>X</w:t>
-      </w:r>
-      <w:r>
-        <w:rPr>
-          <w:rFonts w:ascii="华文中宋" w:eastAsia="华文中宋" w:hAnsi="华文中宋" w:hint="eastAsia"/>
-          <w:szCs w:val="21"/>
-        </w:rPr>
-        <w:t>x信贷</w:t>
-      </w:r>
+      <w:bookmarkStart w:id="4" w:name="OLE_LINK12"/>
+      <w:bookmarkStart w:id="5" w:name="OLE_LINK13"/>
+      <w:bookmarkStart w:id="6" w:name="OLE_LINK14"/>
+      <w:r>
+        <w:rPr>
+          <w:rFonts w:ascii="华文中宋" w:eastAsia="华文中宋" w:hAnsi="华文中宋" w:hint="eastAsia"/>
+          <w:szCs w:val="21"/>
+        </w:rPr>
+        <w:t>融</w:t>
+      </w:r>
+      <w:r>
+        <w:rPr>
+          <w:rFonts w:ascii="华文中宋" w:eastAsia="华文中宋" w:hAnsi="华文中宋" w:hint="eastAsia"/>
+          <w:szCs w:val="21"/>
+        </w:rPr>
+        <w:t>财</w:t>
+      </w:r>
+      <w:proofErr w:type="gramStart"/>
+      <w:r>
+        <w:rPr>
+          <w:rFonts w:ascii="华文中宋" w:eastAsia="华文中宋" w:hAnsi="华文中宋" w:hint="eastAsia"/>
+          <w:szCs w:val="21"/>
+        </w:rPr>
+        <w:t>范</w:t>
+      </w:r>
+      <w:bookmarkEnd w:id="4"/>
+      <w:bookmarkEnd w:id="5"/>
+      <w:bookmarkEnd w:id="6"/>
+      <w:proofErr w:type="gramEnd"/>
     </w:p>
     <w:p>
       <w:pPr>
@@ -757,9 +781,17 @@
         </w:rPr>
         <w:t>：</w:t>
       </w:r>
-      <w:bookmarkEnd w:id="0"/>
       <w:bookmarkEnd w:id="1"/>
       <w:bookmarkEnd w:id="2"/>
+      <w:bookmarkEnd w:id="3"/>
+      <w:proofErr w:type="gramStart"/>
+      <w:r>
+        <w:rPr>
+          <w:rFonts w:ascii="华文中宋" w:eastAsia="华文中宋" w:hAnsi="华文中宋" w:hint="eastAsia"/>
+          <w:szCs w:val="21"/>
+        </w:rPr>
+        <w:t>融财范</w:t>
+      </w:r>
       <w:r>
         <w:rPr>
           <w:rFonts w:ascii="华文中宋" w:eastAsia="华文中宋" w:hAnsi="华文中宋" w:cs="Tahoma" w:hint="eastAsia"/>
@@ -767,8 +799,9 @@
           <w:szCs w:val="21"/>
           <w:shd w:val="clear" w:color="auto" w:fill="FFFFFF"/>
         </w:rPr>
-        <w:t>xx</w:t>
-      </w:r>
+        <w:t>是一个</w:t>
+      </w:r>
+      <w:proofErr w:type="gramEnd"/>
       <w:r>
         <w:rPr>
           <w:rFonts w:ascii="华文中宋" w:eastAsia="华文中宋" w:hAnsi="华文中宋" w:cs="Tahoma" w:hint="eastAsia"/>
@@ -776,7 +809,7 @@
           <w:szCs w:val="21"/>
           <w:shd w:val="clear" w:color="auto" w:fill="FFFFFF"/>
         </w:rPr>
-        <w:t>信贷是一个p2p金融平台，由借贷双方自由竞价，撮合成交。资金借出人获取利息收益，并承担风险；资金借入人到期偿还本金，我们贷款平台从中收取中介服务费。主要包括借款人和投资人之间借款和投资，还有通过后台管理人员审核完成相应业务。我们这个平台主要分为前台后台两个系统。前台系统主要包含注册登录，个人中心，借款资质申请，我要借款，充值，投标，提现等功能。后台系统主要包括用户管理、安全管理、审核管理、平台管理等，其中最重要的是审核管理，它是对借款人资质审核，以及对账户资金变动的相关审核，比如发标前审核、满标一审、满标二审等功能。</w:t>
+        <w:t>p2p金融平台，由借贷双方自由竞价，撮合成交。资金借出人获取利息收益，并承担风险；资金借入人到期偿还本金，我们贷款平台从中收取中介服务费。主要包括借款人和投资人之间借款和投资，还有通过后台管理人员审核完成相应业务。我们这个平台主要分为前台后台两个系统。前台系统主要包含注册登录，个人中心，借款资质申请，我要借款，充值，投标，提现等功能。后台系统主要包括用户管理、安全管理、审核管理、平台管理等，其中最重要的是审核管理，它是对借款人资质审核，以及对账户资金变动的相关审核，比如发标前审核、满标一审、满标二审等功能。</w:t>
       </w:r>
     </w:p>
     <w:p>
@@ -1044,7 +1077,7 @@
         <w:ind w:firstLine="420"/>
         <w:jc w:val="left"/>
         <w:rPr>
-          <w:rFonts w:ascii="华文中宋" w:eastAsia="华文中宋" w:hAnsi="华文中宋" w:hint="eastAsia"/>
+          <w:rFonts w:ascii="华文中宋" w:eastAsia="华文中宋" w:hAnsi="华文中宋"/>
         </w:rPr>
       </w:pPr>
       <w:r>
@@ -1065,7 +1098,7 @@
       <w:pPr>
         <w:ind w:firstLine="420"/>
         <w:rPr>
-          <w:rFonts w:ascii="华文中宋" w:eastAsia="华文中宋" w:hAnsi="华文中宋" w:hint="eastAsia"/>
+          <w:rFonts w:ascii="华文中宋" w:eastAsia="华文中宋" w:hAnsi="华文中宋"/>
           <w:szCs w:val="21"/>
         </w:rPr>
       </w:pPr>
@@ -1081,7 +1114,7 @@
       <w:pPr>
         <w:ind w:firstLine="420"/>
         <w:rPr>
-          <w:rFonts w:ascii="华文中宋" w:eastAsia="华文中宋" w:hAnsi="华文中宋" w:hint="eastAsia"/>
+          <w:rFonts w:ascii="华文中宋" w:eastAsia="华文中宋" w:hAnsi="华文中宋"/>
         </w:rPr>
       </w:pPr>
       <w:r>
@@ -1102,7 +1135,7 @@
       <w:pPr>
         <w:ind w:left="420" w:firstLine="420"/>
         <w:rPr>
-          <w:rFonts w:ascii="华文中宋" w:eastAsia="华文中宋" w:hAnsi="华文中宋" w:hint="eastAsia"/>
+          <w:rFonts w:ascii="华文中宋" w:eastAsia="华文中宋" w:hAnsi="华文中宋"/>
         </w:rPr>
       </w:pPr>
       <w:r>
@@ -1117,7 +1150,7 @@
         <w:ind w:left="420" w:firstLine="420"/>
         <w:jc w:val="left"/>
         <w:rPr>
-          <w:rFonts w:ascii="华文中宋" w:eastAsia="华文中宋" w:hAnsi="华文中宋" w:hint="eastAsia"/>
+          <w:rFonts w:ascii="华文中宋" w:eastAsia="华文中宋" w:hAnsi="华文中宋"/>
         </w:rPr>
       </w:pPr>
       <w:r>
@@ -1137,44 +1170,43 @@
     </w:p>
     <w:p>
       <w:pPr>
+        <w:ind w:left="420" w:firstLine="420"/>
+        <w:rPr>
+          <w:rFonts w:ascii="华文中宋" w:eastAsia="华文中宋" w:hAnsi="华文中宋" w:hint="eastAsia"/>
+        </w:rPr>
+      </w:pPr>
+    </w:p>
+    <w:p>
+      <w:pPr>
+        <w:ind w:left="420" w:firstLine="420"/>
+        <w:rPr>
+          <w:rFonts w:ascii="华文中宋" w:eastAsia="华文中宋" w:hAnsi="华文中宋"/>
+        </w:rPr>
+      </w:pPr>
+    </w:p>
+    <w:p>
+      <w:pPr>
+        <w:rPr>
+          <w:rFonts w:ascii="华文中宋" w:eastAsia="华文中宋" w:hAnsi="华文中宋"/>
+          <w:szCs w:val="21"/>
+        </w:rPr>
+      </w:pPr>
+      <w:r>
+        <w:rPr>
+          <w:rFonts w:ascii="华文中宋" w:eastAsia="华文中宋" w:hAnsi="华文中宋" w:hint="eastAsia"/>
+          <w:szCs w:val="21"/>
+        </w:rPr>
+        <w:t>项目三</w:t>
+      </w:r>
+    </w:p>
+    <w:p>
+      <w:pPr>
         <w:ind w:firstLine="420"/>
         <w:rPr>
           <w:rFonts w:ascii="华文中宋" w:eastAsia="华文中宋" w:hAnsi="华文中宋"/>
           <w:szCs w:val="21"/>
         </w:rPr>
       </w:pPr>
-    </w:p>
-    <w:p>
-      <w:pPr>
-        <w:rPr>
-          <w:rFonts w:ascii="华文中宋" w:eastAsia="华文中宋" w:hAnsi="华文中宋"/>
-          <w:szCs w:val="21"/>
-        </w:rPr>
-      </w:pPr>
-    </w:p>
-    <w:p>
-      <w:pPr>
-        <w:rPr>
-          <w:rFonts w:ascii="华文中宋" w:eastAsia="华文中宋" w:hAnsi="华文中宋"/>
-          <w:szCs w:val="21"/>
-        </w:rPr>
-      </w:pPr>
-      <w:r>
-        <w:rPr>
-          <w:rFonts w:ascii="华文中宋" w:eastAsia="华文中宋" w:hAnsi="华文中宋" w:hint="eastAsia"/>
-          <w:szCs w:val="21"/>
-        </w:rPr>
-        <w:t>项目三</w:t>
-      </w:r>
-    </w:p>
-    <w:p>
-      <w:pPr>
-        <w:ind w:firstLine="420"/>
-        <w:rPr>
-          <w:rFonts w:ascii="华文中宋" w:eastAsia="华文中宋" w:hAnsi="华文中宋"/>
-          <w:szCs w:val="21"/>
-        </w:rPr>
-      </w:pPr>
       <w:proofErr w:type="gramStart"/>
       <w:r>
         <w:rPr>
@@ -1360,8 +1392,8 @@
         </w:rPr>
         <w:tab/>
       </w:r>
-      <w:bookmarkStart w:id="3" w:name="OLE_LINK10"/>
-      <w:bookmarkStart w:id="4" w:name="OLE_LINK11"/>
+      <w:bookmarkStart w:id="7" w:name="OLE_LINK10"/>
+      <w:bookmarkStart w:id="8" w:name="OLE_LINK11"/>
       <w:r>
         <w:rPr>
           <w:rFonts w:ascii="华文中宋" w:eastAsia="华文中宋" w:hAnsi="华文中宋" w:hint="eastAsia"/>
@@ -1369,8 +1401,8 @@
         </w:rPr>
         <w:t>职责描述：</w:t>
       </w:r>
-      <w:bookmarkEnd w:id="3"/>
-      <w:bookmarkEnd w:id="4"/>
+      <w:bookmarkEnd w:id="7"/>
+      <w:bookmarkEnd w:id="8"/>
     </w:p>
     <w:p>
       <w:pPr>
@@ -1444,6 +1476,22 @@
         </w:rPr>
         <w:t>使用POI导入导出工作报表</w:t>
       </w:r>
+    </w:p>
+    <w:p>
+      <w:pPr>
+        <w:rPr>
+          <w:rFonts w:ascii="华文中宋" w:eastAsia="华文中宋" w:hAnsi="华文中宋" w:hint="eastAsia"/>
+          <w:szCs w:val="21"/>
+        </w:rPr>
+      </w:pPr>
+    </w:p>
+    <w:p>
+      <w:pPr>
+        <w:rPr>
+          <w:rFonts w:ascii="华文中宋" w:eastAsia="华文中宋" w:hAnsi="华文中宋" w:hint="eastAsia"/>
+          <w:szCs w:val="21"/>
+        </w:rPr>
+      </w:pPr>
     </w:p>
     <w:p>
       <w:pPr>
@@ -1715,7 +1763,15 @@
           <w:rFonts w:ascii="华文中宋" w:eastAsia="华文中宋" w:hAnsi="华文中宋" w:hint="eastAsia"/>
           <w:szCs w:val="21"/>
         </w:rPr>
-        <w:t>基本信息管理模块：员工根据提示信息填写个人信息，如果格式错误有提示信息，有错误信息不允许提交</w:t>
+        <w:t>基本信息管理模块：员工根据提示信息填写个人信息，如果格式错误有提示信息，</w:t>
+      </w:r>
+      <w:r>
+        <w:rPr>
+          <w:rFonts w:ascii="华文中宋" w:eastAsia="华文中宋" w:hAnsi="华文中宋" w:hint="eastAsia"/>
+          <w:szCs w:val="21"/>
+        </w:rPr>
+        <w:lastRenderedPageBreak/>
+        <w:t>有错误信息不允许提交</w:t>
       </w:r>
     </w:p>
     <w:p>
@@ -1749,31 +1805,40 @@
     <w:p>
       <w:pPr>
         <w:rPr>
-          <w:rFonts w:ascii="华文中宋" w:eastAsia="华文中宋" w:hAnsi="华文中宋"/>
-          <w:szCs w:val="21"/>
-        </w:rPr>
-      </w:pPr>
-    </w:p>
-    <w:p>
-      <w:pPr>
-        <w:rPr>
-          <w:rFonts w:ascii="华文中宋" w:eastAsia="华文中宋" w:hAnsi="华文中宋"/>
-          <w:szCs w:val="21"/>
-        </w:rPr>
-      </w:pPr>
-      <w:r>
-        <w:rPr>
-          <w:rFonts w:ascii="华文中宋" w:eastAsia="华文中宋" w:hAnsi="华文中宋" w:hint="eastAsia"/>
-          <w:szCs w:val="21"/>
-        </w:rPr>
-        <w:t>项目</w:t>
-      </w:r>
-      <w:r>
-        <w:rPr>
-          <w:rFonts w:ascii="华文中宋" w:eastAsia="华文中宋" w:hAnsi="华文中宋" w:hint="eastAsia"/>
-          <w:szCs w:val="21"/>
-        </w:rPr>
-        <w:t>五</w:t>
+          <w:rFonts w:ascii="华文中宋" w:eastAsia="华文中宋" w:hAnsi="华文中宋" w:hint="eastAsia"/>
+          <w:szCs w:val="21"/>
+        </w:rPr>
+      </w:pPr>
+    </w:p>
+    <w:p>
+      <w:pPr>
+        <w:rPr>
+          <w:rFonts w:ascii="华文中宋" w:eastAsia="华文中宋" w:hAnsi="华文中宋" w:hint="eastAsia"/>
+          <w:szCs w:val="21"/>
+        </w:rPr>
+      </w:pPr>
+    </w:p>
+    <w:p>
+      <w:pPr>
+        <w:rPr>
+          <w:rFonts w:ascii="华文中宋" w:eastAsia="华文中宋" w:hAnsi="华文中宋"/>
+          <w:szCs w:val="21"/>
+        </w:rPr>
+      </w:pPr>
+    </w:p>
+    <w:p>
+      <w:pPr>
+        <w:rPr>
+          <w:rFonts w:ascii="华文中宋" w:eastAsia="华文中宋" w:hAnsi="华文中宋"/>
+          <w:szCs w:val="21"/>
+        </w:rPr>
+      </w:pPr>
+      <w:r>
+        <w:rPr>
+          <w:rFonts w:ascii="华文中宋" w:eastAsia="华文中宋" w:hAnsi="华文中宋" w:hint="eastAsia"/>
+          <w:szCs w:val="21"/>
+        </w:rPr>
+        <w:t>项目五</w:t>
       </w:r>
     </w:p>
     <w:p>
@@ -1814,28 +1879,7 @@
           <w:szCs w:val="21"/>
         </w:rPr>
         <w:tab/>
-        <w:t>项目周期：2015.0</w:t>
-      </w:r>
-      <w:r>
-        <w:rPr>
-          <w:rFonts w:ascii="华文中宋" w:eastAsia="华文中宋" w:hAnsi="华文中宋" w:hint="eastAsia"/>
-          <w:szCs w:val="21"/>
-        </w:rPr>
-        <w:t>7</w:t>
-      </w:r>
-      <w:r>
-        <w:rPr>
-          <w:rFonts w:ascii="华文中宋" w:eastAsia="华文中宋" w:hAnsi="华文中宋" w:hint="eastAsia"/>
-          <w:szCs w:val="21"/>
-        </w:rPr>
-        <w:t>~2016.</w:t>
-      </w:r>
-      <w:r>
-        <w:rPr>
-          <w:rFonts w:ascii="华文中宋" w:eastAsia="华文中宋" w:hAnsi="华文中宋" w:hint="eastAsia"/>
-          <w:szCs w:val="21"/>
-        </w:rPr>
-        <w:t>04</w:t>
+        <w:t>项目周期：2015.07~2016.04</w:t>
       </w:r>
     </w:p>
     <w:p>
@@ -1895,13 +1939,7 @@
         <w:rPr>
           <w:rFonts w:ascii="华文中宋" w:eastAsia="华文中宋" w:hAnsi="华文中宋" w:hint="eastAsia"/>
         </w:rPr>
-        <w:t>该管理系统能够对客房进行及时的管理，提供入住记录，结账功能，能通过一个预定中心来处理各种预定，对客户进行统一管理，并且能实现业务统计，提高酒店员工的工作效率</w:t>
-      </w:r>
-      <w:r>
-        <w:rPr>
-          <w:rFonts w:ascii="华文中宋" w:eastAsia="华文中宋" w:hAnsi="华文中宋" w:hint="eastAsia"/>
-        </w:rPr>
-        <w:t>,这个系统有</w:t>
+        <w:t>该管理系统能够对客房进行及时的管理，提供入住记录，结账功能，能通过一个预定中心来处理各种预定，对客户进行统一管理，并且能实现业务统计，提高酒店员工的工作效率,这个系统有</w:t>
       </w:r>
       <w:r>
         <w:rPr>
@@ -1916,36 +1954,6 @@
           <w:kern w:val="24"/>
         </w:rPr>
         <w:t>支付中心。</w:t>
-      </w:r>
-    </w:p>
-    <w:p>
-      <w:pPr>
-        <w:adjustRightInd w:val="0"/>
-        <w:snapToGrid w:val="0"/>
-        <w:spacing w:line="276" w:lineRule="auto"/>
-        <w:ind w:firstLine="420"/>
-        <w:rPr>
-          <w:rFonts w:ascii="华文中宋" w:eastAsia="华文中宋" w:hAnsi="华文中宋" w:hint="eastAsia"/>
-          <w:color w:val="414141"/>
-          <w:szCs w:val="21"/>
-        </w:rPr>
-      </w:pPr>
-    </w:p>
-    <w:p>
-      <w:pPr>
-        <w:widowControl/>
-        <w:spacing w:line="360" w:lineRule="auto"/>
-        <w:rPr>
-          <w:rFonts w:ascii="华文中宋" w:eastAsia="华文中宋" w:hAnsi="华文中宋" w:hint="eastAsia"/>
-          <w:szCs w:val="21"/>
-        </w:rPr>
-      </w:pPr>
-      <w:r>
-        <w:rPr>
-          <w:rFonts w:ascii="华文中宋" w:eastAsia="华文中宋" w:hAnsi="华文中宋" w:hint="eastAsia"/>
-          <w:szCs w:val="21"/>
-        </w:rPr>
-        <w:t>职责描述：</w:t>
       </w:r>
     </w:p>
     <w:p>
@@ -1954,30 +1962,43 @@
         <w:spacing w:line="360" w:lineRule="auto"/>
         <w:ind w:firstLine="420"/>
         <w:rPr>
-          <w:rFonts w:ascii="华文中宋" w:eastAsia="华文中宋" w:hAnsi="华文中宋" w:cs="Segoe UI Emoji"/>
-        </w:rPr>
-      </w:pPr>
-      <w:r>
-        <w:rPr>
-          <w:rFonts w:ascii="华文中宋" w:eastAsia="华文中宋" w:hAnsi="华文中宋" w:cs="Segoe UI Emoji" w:hint="eastAsia"/>
-        </w:rPr>
-        <w:t>客房管理：对客房类型的管理、入住和退房的管理</w:t>
+          <w:rFonts w:ascii="华文中宋" w:eastAsia="华文中宋" w:hAnsi="华文中宋"/>
+          <w:szCs w:val="21"/>
+        </w:rPr>
+      </w:pPr>
+      <w:r>
+        <w:rPr>
+          <w:rFonts w:ascii="华文中宋" w:eastAsia="华文中宋" w:hAnsi="华文中宋" w:hint="eastAsia"/>
+          <w:szCs w:val="21"/>
+        </w:rPr>
+        <w:t>职责描述：</w:t>
       </w:r>
     </w:p>
     <w:p>
       <w:pPr>
         <w:widowControl/>
         <w:spacing w:line="360" w:lineRule="auto"/>
+        <w:ind w:left="420" w:firstLine="420"/>
         <w:rPr>
           <w:rFonts w:ascii="华文中宋" w:eastAsia="华文中宋" w:hAnsi="华文中宋" w:cs="Segoe UI Emoji"/>
         </w:rPr>
       </w:pPr>
       <w:r>
         <w:rPr>
+          <w:rFonts w:ascii="华文中宋" w:eastAsia="华文中宋" w:hAnsi="华文中宋" w:cs="Segoe UI Emoji" w:hint="eastAsia"/>
+        </w:rPr>
+        <w:t>客房管理：对客房类型的管理、入住和退房的管理</w:t>
+      </w:r>
+    </w:p>
+    <w:p>
+      <w:pPr>
+        <w:widowControl/>
+        <w:spacing w:line="360" w:lineRule="auto"/>
+        <w:ind w:left="840"/>
+        <w:rPr>
           <w:rFonts w:ascii="华文中宋" w:eastAsia="华文中宋" w:hAnsi="华文中宋" w:cs="Segoe UI Emoji"/>
         </w:rPr>
-        <w:tab/>
-      </w:r>
+      </w:pPr>
       <w:r>
         <w:rPr>
           <w:rFonts w:ascii="华文中宋" w:eastAsia="华文中宋" w:hAnsi="华文中宋" w:cs="Segoe UI Emoji" w:hint="eastAsia"/>
@@ -1988,6 +2009,14 @@
     <w:p>
       <w:pPr>
         <w:rPr>
+          <w:rFonts w:ascii="华文中宋" w:eastAsia="华文中宋" w:hAnsi="华文中宋" w:hint="eastAsia"/>
+          <w:szCs w:val="21"/>
+        </w:rPr>
+      </w:pPr>
+    </w:p>
+    <w:p>
+      <w:pPr>
+        <w:rPr>
           <w:rFonts w:ascii="华文中宋" w:eastAsia="华文中宋" w:hAnsi="华文中宋"/>
           <w:szCs w:val="21"/>
         </w:rPr>
@@ -2057,12 +2086,12 @@
         </w:rPr>
         <w:t xml:space="preserve">  </w:t>
       </w:r>
-      <w:bookmarkStart w:id="5" w:name="OLE_LINK1"/>
-      <w:bookmarkStart w:id="6" w:name="OLE_LINK2"/>
-      <w:bookmarkStart w:id="7" w:name="OLE_LINK3"/>
-      <w:bookmarkStart w:id="8" w:name="OLE_LINK4"/>
-      <w:bookmarkStart w:id="9" w:name="OLE_LINK5"/>
-      <w:bookmarkStart w:id="10" w:name="OLE_LINK6"/>
+      <w:bookmarkStart w:id="9" w:name="OLE_LINK1"/>
+      <w:bookmarkStart w:id="10" w:name="OLE_LINK2"/>
+      <w:bookmarkStart w:id="11" w:name="OLE_LINK3"/>
+      <w:bookmarkStart w:id="12" w:name="OLE_LINK4"/>
+      <w:bookmarkStart w:id="13" w:name="OLE_LINK5"/>
+      <w:bookmarkStart w:id="14" w:name="OLE_LINK6"/>
       <w:r>
         <w:rPr>
           <w:rFonts w:ascii="华文中宋" w:eastAsia="华文中宋" w:hAnsi="华文中宋" w:hint="eastAsia"/>
@@ -2070,12 +2099,12 @@
         </w:rPr>
         <w:t>齐齐哈尔建设职工大学</w:t>
       </w:r>
-      <w:bookmarkEnd w:id="5"/>
-      <w:bookmarkEnd w:id="6"/>
-      <w:bookmarkEnd w:id="7"/>
-      <w:bookmarkEnd w:id="8"/>
       <w:bookmarkEnd w:id="9"/>
       <w:bookmarkEnd w:id="10"/>
+      <w:bookmarkEnd w:id="11"/>
+      <w:bookmarkEnd w:id="12"/>
+      <w:bookmarkEnd w:id="13"/>
+      <w:bookmarkEnd w:id="14"/>
       <w:r>
         <w:rPr>
           <w:rFonts w:ascii="华文中宋" w:eastAsia="华文中宋" w:hAnsi="华文中宋" w:hint="eastAsia"/>
@@ -2094,6 +2123,14 @@
     <w:p>
       <w:pPr>
         <w:rPr>
+          <w:rFonts w:ascii="华文中宋" w:eastAsia="华文中宋" w:hAnsi="华文中宋" w:hint="eastAsia"/>
+          <w:szCs w:val="21"/>
+        </w:rPr>
+      </w:pPr>
+    </w:p>
+    <w:p>
+      <w:pPr>
+        <w:rPr>
           <w:rFonts w:ascii="华文中宋" w:eastAsia="华文中宋" w:hAnsi="华文中宋"/>
           <w:szCs w:val="21"/>
         </w:rPr>
@@ -2128,8 +2165,6 @@
         </w:rPr>
         <w:t>对待工作认真负责，善于沟通，有着刻苦钻研的精神来努力工作</w:t>
       </w:r>
-      <w:bookmarkStart w:id="11" w:name="_GoBack"/>
-      <w:bookmarkEnd w:id="11"/>
     </w:p>
     <w:sectPr>
       <w:pgSz w:w="11906" w:h="16838"/>
@@ -2983,7 +3018,7 @@
 </file>
 
 <file path=customXml/itemProps1.xml><?xml version="1.0" encoding="utf-8"?>
-<ds:datastoreItem xmlns:ds="http://schemas.openxmlformats.org/officeDocument/2006/customXml" ds:itemID="{BCB63247-AF3D-44AC-BAEF-1F5498C4EC3D}">
+<ds:datastoreItem xmlns:ds="http://schemas.openxmlformats.org/officeDocument/2006/customXml" ds:itemID="{2FB166F3-8CD9-4863-90D3-52538510DB77}">
   <ds:schemaRefs>
     <ds:schemaRef ds:uri="http://schemas.openxmlformats.org/officeDocument/2006/bibliography"/>
   </ds:schemaRefs>

</xml_diff>